<commit_message>
[update] map height width 300 px
</commit_message>
<xml_diff>
--- a/support_material/Individual_Project_Help_V3.docx
+++ b/support_material/Individual_Project_Help_V3.docx
@@ -523,7 +523,7 @@
           <wp:inline distT="0" distB="0" distL="0" distR="0">
             <wp:extent cx="2103755" cy="3383915"/>
             <wp:effectExtent l="0" t="0" r="0" b="0"/>
-            <wp:docPr id="1" name="Picture" descr=""/>
+            <wp:docPr id="3" name="Picture" descr=""/>
             <wp:cNvGraphicFramePr>
               <a:graphicFrameLocks xmlns:a="http://schemas.openxmlformats.org/drawingml/2006/main" noChangeAspect="1"/>
             </wp:cNvGraphicFramePr>
@@ -531,7 +531,7 @@
               <a:graphicData uri="http://schemas.openxmlformats.org/drawingml/2006/picture">
                 <pic:pic xmlns:pic="http://schemas.openxmlformats.org/drawingml/2006/picture">
                   <pic:nvPicPr>
-                    <pic:cNvPr id="1" name="Picture" descr=""/>
+                    <pic:cNvPr id="3" name="Picture" descr=""/>
                     <pic:cNvPicPr>
                       <a:picLocks noChangeAspect="1" noChangeArrowheads="1"/>
                     </pic:cNvPicPr>
@@ -556,8 +556,6 @@
             </a:graphic>
           </wp:inline>
         </w:drawing>
-      </w:r>
-      <w:r>
         <mc:AlternateContent>
           <mc:Choice Requires="wps">
             <w:drawing>
@@ -569,24 +567,35 @@
                 <wp:positionV relativeFrom="paragraph">
                   <wp:posOffset>3499485</wp:posOffset>
                 </wp:positionV>
-                <wp:extent cx="2388870" cy="327025"/>
+                <wp:extent cx="2389505" cy="327660"/>
                 <wp:effectExtent l="0" t="0" r="0" b="0"/>
                 <wp:wrapSquare wrapText="bothSides"/>
-                <wp:docPr id="2" name=""/>
+                <wp:docPr id="1" name=""/>
                 <a:graphic xmlns:a="http://schemas.openxmlformats.org/drawingml/2006/main">
                   <a:graphicData uri="http://schemas.microsoft.com/office/word/2010/wordprocessingShape">
                     <wps:wsp>
-                      <wps:cNvSpPr txBox="1"/>
+                      <wps:cNvSpPr/>
                       <wps:spPr>
                         <a:xfrm>
                           <a:off x="0" y="0"/>
-                          <a:ext cx="2388870" cy="327025"/>
+                          <a:ext cx="2388960" cy="326880"/>
                         </a:xfrm>
-                        <a:prstGeom prst="rect"/>
+                        <a:prstGeom prst="rect">
+                          <a:avLst/>
+                        </a:prstGeom>
                         <a:solidFill>
-                          <a:srgbClr val="FFFFFF"/>
+                          <a:srgbClr val="ffffff"/>
                         </a:solidFill>
+                        <a:ln>
+                          <a:noFill/>
+                        </a:ln>
                       </wps:spPr>
+                      <wps:style>
+                        <a:lnRef idx="0"/>
+                        <a:fillRef idx="0"/>
+                        <a:effectRef idx="0"/>
+                        <a:fontRef idx="minor"/>
+                      </wps:style>
                       <wps:txbx>
                         <w:txbxContent>
                           <w:p>
@@ -632,7 +641,7 @@
                           </w:p>
                         </w:txbxContent>
                       </wps:txbx>
-                      <wps:bodyPr anchor="t" lIns="91440" tIns="45720" rIns="91440" bIns="45720">
+                      <wps:bodyPr>
                         <a:noAutofit/>
                       </wps:bodyPr>
                     </wps:wsp>
@@ -643,7 +652,10 @@
           </mc:Choice>
           <mc:Fallback>
             <w:pict>
-              <v:rect fillcolor="#FFFFFF" stroked="f" strokeweight="0pt" style="position:absolute;rotation:0;width:188.1pt;height:25.75pt;mso-wrap-distance-left:9pt;mso-wrap-distance-right:9pt;mso-wrap-distance-top:0pt;mso-wrap-distance-bottom:0pt;margin-top:275.55pt;mso-position-vertical-relative:text;margin-left:9pt;mso-position-horizontal-relative:text">
+              <v:rect id="shape_0" fillcolor="white" stroked="f" style="position:absolute;margin-left:9pt;margin-top:275.55pt;width:188.05pt;height:25.7pt">
+                <w10:wrap type="square"/>
+                <v:fill o:detectmouseclick="t" type="solid" color2="black"/>
+                <v:stroke color="#3465a4" joinstyle="round" endcap="flat"/>
                 <v:textbox>
                   <w:txbxContent>
                     <w:p>
@@ -689,7 +701,6 @@
                     </w:p>
                   </w:txbxContent>
                 </v:textbox>
-                <w10:wrap type="square"/>
               </v:rect>
             </w:pict>
           </mc:Fallback>
@@ -846,7 +857,7 @@
           <wp:inline distT="0" distB="0" distL="0" distR="0">
             <wp:extent cx="4709795" cy="2834005"/>
             <wp:effectExtent l="0" t="0" r="0" b="0"/>
-            <wp:docPr id="3" name="Image1" descr=""/>
+            <wp:docPr id="6" name="Image1" descr=""/>
             <wp:cNvGraphicFramePr>
               <a:graphicFrameLocks xmlns:a="http://schemas.openxmlformats.org/drawingml/2006/main" noChangeAspect="1"/>
             </wp:cNvGraphicFramePr>
@@ -854,7 +865,7 @@
               <a:graphicData uri="http://schemas.openxmlformats.org/drawingml/2006/picture">
                 <pic:pic xmlns:pic="http://schemas.openxmlformats.org/drawingml/2006/picture">
                   <pic:nvPicPr>
-                    <pic:cNvPr id="3" name="Image1" descr=""/>
+                    <pic:cNvPr id="6" name="Image1" descr=""/>
                     <pic:cNvPicPr>
                       <a:picLocks noChangeAspect="1" noChangeArrowheads="1"/>
                     </pic:cNvPicPr>
@@ -879,8 +890,6 @@
             </a:graphic>
           </wp:inline>
         </w:drawing>
-      </w:r>
-      <w:r>
         <mc:AlternateContent>
           <mc:Choice Requires="wps">
             <w:drawing>
@@ -892,24 +901,35 @@
                 <wp:positionV relativeFrom="paragraph">
                   <wp:posOffset>2992755</wp:posOffset>
                 </wp:positionV>
-                <wp:extent cx="5590540" cy="327025"/>
+                <wp:extent cx="5591175" cy="327660"/>
                 <wp:effectExtent l="0" t="0" r="0" b="0"/>
                 <wp:wrapSquare wrapText="bothSides"/>
                 <wp:docPr id="4" name=""/>
                 <a:graphic xmlns:a="http://schemas.openxmlformats.org/drawingml/2006/main">
                   <a:graphicData uri="http://schemas.microsoft.com/office/word/2010/wordprocessingShape">
                     <wps:wsp>
-                      <wps:cNvSpPr txBox="1"/>
+                      <wps:cNvSpPr/>
                       <wps:spPr>
                         <a:xfrm>
                           <a:off x="0" y="0"/>
-                          <a:ext cx="5590540" cy="327025"/>
+                          <a:ext cx="5590440" cy="326880"/>
                         </a:xfrm>
-                        <a:prstGeom prst="rect"/>
+                        <a:prstGeom prst="rect">
+                          <a:avLst/>
+                        </a:prstGeom>
                         <a:solidFill>
-                          <a:srgbClr val="FFFFFF"/>
+                          <a:srgbClr val="ffffff"/>
                         </a:solidFill>
+                        <a:ln>
+                          <a:noFill/>
+                        </a:ln>
                       </wps:spPr>
+                      <wps:style>
+                        <a:lnRef idx="0"/>
+                        <a:fillRef idx="0"/>
+                        <a:effectRef idx="0"/>
+                        <a:fontRef idx="minor"/>
+                      </wps:style>
                       <wps:txbx>
                         <w:txbxContent>
                           <w:p>
@@ -955,7 +975,7 @@
                           </w:p>
                         </w:txbxContent>
                       </wps:txbx>
-                      <wps:bodyPr anchor="t" lIns="91440" tIns="45720" rIns="91440" bIns="45720">
+                      <wps:bodyPr>
                         <a:noAutofit/>
                       </wps:bodyPr>
                     </wps:wsp>
@@ -966,7 +986,10 @@
           </mc:Choice>
           <mc:Fallback>
             <w:pict>
-              <v:rect fillcolor="#FFFFFF" stroked="f" strokeweight="0pt" style="position:absolute;rotation:0;width:440.2pt;height:25.75pt;mso-wrap-distance-left:9pt;mso-wrap-distance-right:9pt;mso-wrap-distance-top:0pt;mso-wrap-distance-bottom:0pt;margin-top:235.65pt;mso-position-vertical-relative:text;margin-left:29.7pt;mso-position-horizontal-relative:text">
+              <v:rect id="shape_0" fillcolor="white" stroked="f" style="position:absolute;margin-left:29.7pt;margin-top:235.65pt;width:440.15pt;height:25.7pt">
+                <w10:wrap type="square"/>
+                <v:fill o:detectmouseclick="t" type="solid" color2="black"/>
+                <v:stroke color="#3465a4" joinstyle="round" endcap="flat"/>
                 <v:textbox>
                   <w:txbxContent>
                     <w:p>
@@ -1012,7 +1035,6 @@
                     </w:p>
                   </w:txbxContent>
                 </v:textbox>
-                <w10:wrap type="square"/>
               </v:rect>
             </w:pict>
           </mc:Fallback>
@@ -1200,7 +1222,7 @@
           <w:sz w:val="22"/>
           <w:szCs w:val="22"/>
         </w:rPr>
-        <w:t>2</w:t>
+        <w:t>3</w:t>
       </w:r>
       <w:r>
         <w:rPr>
@@ -1218,7 +1240,7 @@
           <w:sz w:val="22"/>
           <w:szCs w:val="22"/>
         </w:rPr>
-        <w:t>2</w:t>
+        <w:t>3</w:t>
       </w:r>
       <w:r>
         <w:rPr>
@@ -1513,7 +1535,7 @@
           <wp:inline distT="0" distB="0" distL="0" distR="0">
             <wp:extent cx="6120130" cy="3907155"/>
             <wp:effectExtent l="0" t="0" r="0" b="0"/>
-            <wp:docPr id="5" name="Image2" descr=""/>
+            <wp:docPr id="7" name="Image2" descr=""/>
             <wp:cNvGraphicFramePr>
               <a:graphicFrameLocks xmlns:a="http://schemas.openxmlformats.org/drawingml/2006/main" noChangeAspect="1"/>
             </wp:cNvGraphicFramePr>
@@ -1521,7 +1543,7 @@
               <a:graphicData uri="http://schemas.openxmlformats.org/drawingml/2006/picture">
                 <pic:pic xmlns:pic="http://schemas.openxmlformats.org/drawingml/2006/picture">
                   <pic:nvPicPr>
-                    <pic:cNvPr id="5" name="Image2" descr=""/>
+                    <pic:cNvPr id="7" name="Image2" descr=""/>
                     <pic:cNvPicPr>
                       <a:picLocks noChangeAspect="1" noChangeArrowheads="1"/>
                     </pic:cNvPicPr>
@@ -1776,7 +1798,7 @@
           <wp:inline distT="0" distB="0" distL="0" distR="0">
             <wp:extent cx="5667375" cy="6743700"/>
             <wp:effectExtent l="0" t="0" r="0" b="0"/>
-            <wp:docPr id="6" name="Image3" descr=""/>
+            <wp:docPr id="8" name="Image3" descr=""/>
             <wp:cNvGraphicFramePr>
               <a:graphicFrameLocks xmlns:a="http://schemas.openxmlformats.org/drawingml/2006/main" noChangeAspect="1"/>
             </wp:cNvGraphicFramePr>
@@ -1784,7 +1806,7 @@
               <a:graphicData uri="http://schemas.openxmlformats.org/drawingml/2006/picture">
                 <pic:pic xmlns:pic="http://schemas.openxmlformats.org/drawingml/2006/picture">
                   <pic:nvPicPr>
-                    <pic:cNvPr id="6" name="Image3" descr=""/>
+                    <pic:cNvPr id="8" name="Image3" descr=""/>
                     <pic:cNvPicPr>
                       <a:picLocks noChangeAspect="1" noChangeArrowheads="1"/>
                     </pic:cNvPicPr>
@@ -2590,7 +2612,7 @@
           <wp:inline distT="0" distB="0" distL="0" distR="0">
             <wp:extent cx="6120130" cy="2090420"/>
             <wp:effectExtent l="0" t="0" r="0" b="0"/>
-            <wp:docPr id="7" name="Image4" descr=""/>
+            <wp:docPr id="9" name="Image4" descr=""/>
             <wp:cNvGraphicFramePr>
               <a:graphicFrameLocks xmlns:a="http://schemas.openxmlformats.org/drawingml/2006/main" noChangeAspect="1"/>
             </wp:cNvGraphicFramePr>
@@ -2598,7 +2620,7 @@
               <a:graphicData uri="http://schemas.openxmlformats.org/drawingml/2006/picture">
                 <pic:pic xmlns:pic="http://schemas.openxmlformats.org/drawingml/2006/picture">
                   <pic:nvPicPr>
-                    <pic:cNvPr id="7" name="Image4" descr=""/>
+                    <pic:cNvPr id="9" name="Image4" descr=""/>
                     <pic:cNvPicPr>
                       <a:picLocks noChangeAspect="1" noChangeArrowheads="1"/>
                     </pic:cNvPicPr>
@@ -3932,6 +3954,134 @@
       <w:rFonts w:cs="Wingdings"/>
     </w:rPr>
   </w:style>
+  <w:style w:type="character" w:styleId="ListLabel23">
+    <w:name w:val="ListLabel 23"/>
+    <w:qFormat/>
+    <w:rPr>
+      <w:rFonts w:ascii="Arial" w:hAnsi="Arial" w:cs="Symbol"/>
+      <w:sz w:val="22"/>
+    </w:rPr>
+  </w:style>
+  <w:style w:type="character" w:styleId="ListLabel24">
+    <w:name w:val="ListLabel 24"/>
+    <w:qFormat/>
+    <w:rPr>
+      <w:rFonts w:cs="Courier New"/>
+    </w:rPr>
+  </w:style>
+  <w:style w:type="character" w:styleId="ListLabel25">
+    <w:name w:val="ListLabel 25"/>
+    <w:qFormat/>
+    <w:rPr>
+      <w:rFonts w:cs="Wingdings"/>
+    </w:rPr>
+  </w:style>
+  <w:style w:type="character" w:styleId="ListLabel26">
+    <w:name w:val="ListLabel 26"/>
+    <w:qFormat/>
+    <w:rPr>
+      <w:rFonts w:cs="Symbol"/>
+    </w:rPr>
+  </w:style>
+  <w:style w:type="character" w:styleId="ListLabel27">
+    <w:name w:val="ListLabel 27"/>
+    <w:qFormat/>
+    <w:rPr>
+      <w:rFonts w:cs="Courier New"/>
+    </w:rPr>
+  </w:style>
+  <w:style w:type="character" w:styleId="ListLabel28">
+    <w:name w:val="ListLabel 28"/>
+    <w:qFormat/>
+    <w:rPr>
+      <w:rFonts w:cs="Wingdings"/>
+    </w:rPr>
+  </w:style>
+  <w:style w:type="character" w:styleId="ListLabel29">
+    <w:name w:val="ListLabel 29"/>
+    <w:qFormat/>
+    <w:rPr>
+      <w:rFonts w:cs="Symbol"/>
+    </w:rPr>
+  </w:style>
+  <w:style w:type="character" w:styleId="ListLabel30">
+    <w:name w:val="ListLabel 30"/>
+    <w:qFormat/>
+    <w:rPr>
+      <w:rFonts w:cs="Courier New"/>
+    </w:rPr>
+  </w:style>
+  <w:style w:type="character" w:styleId="ListLabel31">
+    <w:name w:val="ListLabel 31"/>
+    <w:qFormat/>
+    <w:rPr>
+      <w:rFonts w:cs="Wingdings"/>
+    </w:rPr>
+  </w:style>
+  <w:style w:type="character" w:styleId="ListLabel32">
+    <w:name w:val="ListLabel 32"/>
+    <w:qFormat/>
+    <w:rPr>
+      <w:rFonts w:ascii="Arial" w:hAnsi="Arial" w:cs="Symbol"/>
+      <w:sz w:val="22"/>
+    </w:rPr>
+  </w:style>
+  <w:style w:type="character" w:styleId="ListLabel33">
+    <w:name w:val="ListLabel 33"/>
+    <w:qFormat/>
+    <w:rPr>
+      <w:rFonts w:cs="Courier New"/>
+    </w:rPr>
+  </w:style>
+  <w:style w:type="character" w:styleId="ListLabel34">
+    <w:name w:val="ListLabel 34"/>
+    <w:qFormat/>
+    <w:rPr>
+      <w:rFonts w:cs="Wingdings"/>
+    </w:rPr>
+  </w:style>
+  <w:style w:type="character" w:styleId="ListLabel35">
+    <w:name w:val="ListLabel 35"/>
+    <w:qFormat/>
+    <w:rPr>
+      <w:rFonts w:cs="Symbol"/>
+    </w:rPr>
+  </w:style>
+  <w:style w:type="character" w:styleId="ListLabel36">
+    <w:name w:val="ListLabel 36"/>
+    <w:qFormat/>
+    <w:rPr>
+      <w:rFonts w:cs="Courier New"/>
+    </w:rPr>
+  </w:style>
+  <w:style w:type="character" w:styleId="ListLabel37">
+    <w:name w:val="ListLabel 37"/>
+    <w:qFormat/>
+    <w:rPr>
+      <w:rFonts w:cs="Wingdings"/>
+    </w:rPr>
+  </w:style>
+  <w:style w:type="character" w:styleId="ListLabel38">
+    <w:name w:val="ListLabel 38"/>
+    <w:qFormat/>
+    <w:rPr>
+      <w:rFonts w:cs="Symbol"/>
+    </w:rPr>
+  </w:style>
+  <w:style w:type="character" w:styleId="ListLabel39">
+    <w:name w:val="ListLabel 39"/>
+    <w:qFormat/>
+    <w:rPr>
+      <w:rFonts w:cs="Courier New"/>
+    </w:rPr>
+  </w:style>
+  <w:style w:type="character" w:styleId="ListLabel40">
+    <w:name w:val="ListLabel 40"/>
+    <w:qFormat/>
+    <w:rPr>
+      <w:rFonts w:cs="Wingdings"/>
+    </w:rPr>
+  </w:style>
   <w:style w:type="paragraph" w:styleId="Heading" w:customStyle="1">
     <w:name w:val="Heading"/>
     <w:basedOn w:val="Normal"/>

</xml_diff>